<commit_message>
Version 0.0.5 - Update NuGet(s)
</commit_message>
<xml_diff>
--- a/docs/Readme.docx
+++ b/docs/Readme.docx
@@ -201,7 +201,6 @@
           <w:szCs w:val="24"/>
         </w:rPr>
       </w:pPr>
-      <w:proofErr w:type="gramStart"/>
       <w:r>
         <w:rPr>
           <w:rFonts w:ascii="Courier New" w:hAnsi="Courier New" w:cs="Courier New"/>
@@ -212,7 +211,6 @@
         </w:rPr>
         <w:t>libman.json</w:t>
       </w:r>
-      <w:proofErr w:type="gramEnd"/>
       <w:r>
         <w:rPr>
           <w:rFonts w:ascii="Courier New" w:hAnsi="Courier New" w:cs="Courier New"/>
@@ -265,61 +263,25 @@
           <w:sz w:val="24"/>
           <w:szCs w:val="24"/>
         </w:rPr>
-        <w:t>Add '</w:t>
-      </w:r>
-      <w:proofErr w:type="gramStart"/>
-      <w:r>
-        <w:rPr>
-          <w:rFonts w:ascii="Courier New" w:hAnsi="Courier New" w:cs="Courier New"/>
-          <w:sz w:val="24"/>
-          <w:szCs w:val="24"/>
-        </w:rPr>
-        <w:t>libman.json</w:t>
-      </w:r>
-      <w:proofErr w:type="gramEnd"/>
-      <w:r>
-        <w:rPr>
-          <w:rFonts w:ascii="Courier New" w:hAnsi="Courier New" w:cs="Courier New"/>
-          <w:sz w:val="24"/>
-          <w:szCs w:val="24"/>
-        </w:rPr>
-        <w:t>' in root of project</w:t>
-      </w:r>
-    </w:p>
-    <w:p>
-      <w:pPr>
-        <w:bidi w:val="0"/>
-        <w:rPr>
-          <w:rFonts w:ascii="Courier New" w:hAnsi="Courier New" w:cs="Courier New"/>
-          <w:sz w:val="24"/>
-          <w:szCs w:val="24"/>
-        </w:rPr>
-      </w:pPr>
-      <w:r>
-        <w:rPr>
-          <w:rFonts w:ascii="Courier New" w:hAnsi="Courier New" w:cs="Courier New"/>
-          <w:sz w:val="24"/>
-          <w:szCs w:val="24"/>
-        </w:rPr>
-        <w:t>Update '</w:t>
-      </w:r>
-      <w:proofErr w:type="gramStart"/>
-      <w:r>
-        <w:rPr>
-          <w:rFonts w:ascii="Courier New" w:hAnsi="Courier New" w:cs="Courier New"/>
-          <w:sz w:val="24"/>
-          <w:szCs w:val="24"/>
-        </w:rPr>
-        <w:t>libman.json</w:t>
-      </w:r>
-      <w:proofErr w:type="gramEnd"/>
-      <w:r>
-        <w:rPr>
-          <w:rFonts w:ascii="Courier New" w:hAnsi="Courier New" w:cs="Courier New"/>
-          <w:sz w:val="24"/>
-          <w:szCs w:val="24"/>
-        </w:rPr>
-        <w:t>' file</w:t>
+        <w:t>Add 'libman.json' in root of project</w:t>
+      </w:r>
+    </w:p>
+    <w:p>
+      <w:pPr>
+        <w:bidi w:val="0"/>
+        <w:rPr>
+          <w:rFonts w:ascii="Courier New" w:hAnsi="Courier New" w:cs="Courier New"/>
+          <w:sz w:val="24"/>
+          <w:szCs w:val="24"/>
+        </w:rPr>
+      </w:pPr>
+      <w:r>
+        <w:rPr>
+          <w:rFonts w:ascii="Courier New" w:hAnsi="Courier New" w:cs="Courier New"/>
+          <w:sz w:val="24"/>
+          <w:szCs w:val="24"/>
+        </w:rPr>
+        <w:t>Update 'libman.json' file</w:t>
       </w:r>
     </w:p>
     <w:p>
@@ -565,6 +527,427 @@
           <w:szCs w:val="24"/>
         </w:rPr>
       </w:pPr>
+      <w:r>
+        <w:rPr>
+          <w:rFonts w:ascii="Courier New" w:hAnsi="Courier New" w:cs="Courier New"/>
+          <w:sz w:val="24"/>
+          <w:szCs w:val="24"/>
+        </w:rPr>
+        <w:t>Menu</w:t>
+      </w:r>
+      <w:r>
+        <w:rPr>
+          <w:rFonts w:ascii="Courier New" w:hAnsi="Courier New" w:cs="Courier New"/>
+          <w:sz w:val="24"/>
+          <w:szCs w:val="24"/>
+        </w:rPr>
+        <w:tab/>
+        <w:t>-&gt; MenuItem -&gt; MenuItem</w:t>
+      </w:r>
+    </w:p>
+    <w:p>
+      <w:pPr>
+        <w:bidi w:val="0"/>
+        <w:rPr>
+          <w:rFonts w:ascii="Courier New" w:hAnsi="Courier New" w:cs="Courier New"/>
+          <w:sz w:val="24"/>
+          <w:szCs w:val="24"/>
+        </w:rPr>
+      </w:pPr>
+      <w:r>
+        <w:rPr>
+          <w:rFonts w:ascii="Courier New" w:hAnsi="Courier New" w:cs="Courier New"/>
+          <w:sz w:val="24"/>
+          <w:szCs w:val="24"/>
+        </w:rPr>
+        <w:t>MenuItem OK</w:t>
+      </w:r>
+    </w:p>
+    <w:p>
+      <w:pPr>
+        <w:bidi w:val="0"/>
+        <w:rPr>
+          <w:rFonts w:ascii="Courier New" w:hAnsi="Courier New" w:cs="Courier New"/>
+          <w:sz w:val="24"/>
+          <w:szCs w:val="24"/>
+        </w:rPr>
+      </w:pPr>
+    </w:p>
+    <w:p>
+      <w:pPr>
+        <w:bidi w:val="0"/>
+        <w:rPr>
+          <w:rFonts w:ascii="Courier New" w:hAnsi="Courier New" w:cs="Courier New"/>
+          <w:sz w:val="24"/>
+          <w:szCs w:val="24"/>
+        </w:rPr>
+      </w:pPr>
+      <w:r>
+        <w:rPr>
+          <w:rFonts w:ascii="Courier New" w:hAnsi="Courier New" w:cs="Courier New"/>
+          <w:sz w:val="24"/>
+          <w:szCs w:val="24"/>
+        </w:rPr>
+        <w:t>Roles are not Dynamic! Role -&gt; Enumeration</w:t>
+      </w:r>
+    </w:p>
+    <w:p>
+      <w:pPr>
+        <w:bidi w:val="0"/>
+        <w:rPr>
+          <w:rFonts w:ascii="Courier New" w:hAnsi="Courier New" w:cs="Courier New"/>
+          <w:sz w:val="24"/>
+          <w:szCs w:val="24"/>
+        </w:rPr>
+      </w:pPr>
+    </w:p>
+    <w:p>
+      <w:pPr>
+        <w:rPr>
+          <w:rFonts w:ascii="Courier New" w:hAnsi="Courier New" w:cs="Courier New" w:hint="cs"/>
+          <w:sz w:val="24"/>
+          <w:szCs w:val="24"/>
+          <w:rtl/>
+        </w:rPr>
+      </w:pPr>
+      <w:r>
+        <w:rPr>
+          <w:rFonts w:ascii="Courier New" w:hAnsi="Courier New" w:cs="Courier New" w:hint="cs"/>
+          <w:sz w:val="24"/>
+          <w:szCs w:val="24"/>
+          <w:rtl/>
+        </w:rPr>
+        <w:t>برون سازمانی</w:t>
+      </w:r>
+    </w:p>
+    <w:p>
+      <w:pPr>
+        <w:bidi w:val="0"/>
+        <w:rPr>
+          <w:rFonts w:ascii="Courier New" w:hAnsi="Courier New" w:cs="Courier New"/>
+          <w:sz w:val="24"/>
+          <w:szCs w:val="24"/>
+        </w:rPr>
+      </w:pPr>
+      <w:r>
+        <w:rPr>
+          <w:rFonts w:ascii="Courier New" w:hAnsi="Courier New" w:cs="Courier New"/>
+          <w:sz w:val="24"/>
+          <w:szCs w:val="24"/>
+        </w:rPr>
+        <w:t>User (Simple User)</w:t>
+      </w:r>
+      <w:r>
+        <w:rPr>
+          <w:rFonts w:ascii="Courier New" w:hAnsi="Courier New" w:cs="Courier New"/>
+          <w:sz w:val="24"/>
+          <w:szCs w:val="24"/>
+        </w:rPr>
+        <w:tab/>
+      </w:r>
+      <w:r>
+        <w:rPr>
+          <w:rFonts w:ascii="Courier New" w:hAnsi="Courier New" w:cs="Courier New"/>
+          <w:sz w:val="24"/>
+          <w:szCs w:val="24"/>
+        </w:rPr>
+        <w:tab/>
+        <w:t>1000</w:t>
+      </w:r>
+    </w:p>
+    <w:p>
+      <w:pPr>
+        <w:bidi w:val="0"/>
+        <w:rPr>
+          <w:rFonts w:ascii="Courier New" w:hAnsi="Courier New" w:cs="Courier New"/>
+          <w:sz w:val="24"/>
+          <w:szCs w:val="24"/>
+        </w:rPr>
+      </w:pPr>
+      <w:r>
+        <w:rPr>
+          <w:rFonts w:ascii="Courier New" w:hAnsi="Courier New" w:cs="Courier New"/>
+          <w:sz w:val="24"/>
+          <w:szCs w:val="24"/>
+        </w:rPr>
+        <w:t>Special User</w:t>
+      </w:r>
+      <w:r>
+        <w:rPr>
+          <w:rFonts w:ascii="Courier New" w:hAnsi="Courier New" w:cs="Courier New"/>
+          <w:sz w:val="24"/>
+          <w:szCs w:val="24"/>
+        </w:rPr>
+        <w:tab/>
+      </w:r>
+      <w:r>
+        <w:rPr>
+          <w:rFonts w:ascii="Courier New" w:hAnsi="Courier New" w:cs="Courier New"/>
+          <w:sz w:val="24"/>
+          <w:szCs w:val="24"/>
+        </w:rPr>
+        <w:tab/>
+      </w:r>
+      <w:r>
+        <w:rPr>
+          <w:rFonts w:ascii="Courier New" w:hAnsi="Courier New" w:cs="Courier New"/>
+          <w:sz w:val="24"/>
+          <w:szCs w:val="24"/>
+        </w:rPr>
+        <w:tab/>
+        <w:t>2000</w:t>
+      </w:r>
+    </w:p>
+    <w:p>
+      <w:pPr>
+        <w:rPr>
+          <w:rFonts w:ascii="Courier New" w:hAnsi="Courier New" w:cs="Courier New" w:hint="cs"/>
+          <w:sz w:val="24"/>
+          <w:szCs w:val="24"/>
+          <w:rtl/>
+        </w:rPr>
+      </w:pPr>
+      <w:r>
+        <w:rPr>
+          <w:rFonts w:ascii="Courier New" w:hAnsi="Courier New" w:cs="Courier New" w:hint="cs"/>
+          <w:sz w:val="24"/>
+          <w:szCs w:val="24"/>
+          <w:rtl/>
+        </w:rPr>
+        <w:t>درون سازمان</w:t>
+      </w:r>
+    </w:p>
+    <w:p>
+      <w:pPr>
+        <w:bidi w:val="0"/>
+        <w:rPr>
+          <w:rFonts w:ascii="Courier New" w:hAnsi="Courier New" w:cs="Courier New"/>
+          <w:sz w:val="24"/>
+          <w:szCs w:val="24"/>
+        </w:rPr>
+      </w:pPr>
+      <w:r>
+        <w:rPr>
+          <w:rFonts w:ascii="Courier New" w:hAnsi="Courier New" w:cs="Courier New"/>
+          <w:sz w:val="24"/>
+          <w:szCs w:val="24"/>
+        </w:rPr>
+        <w:t>Supervisor</w:t>
+      </w:r>
+      <w:r>
+        <w:rPr>
+          <w:rFonts w:ascii="Courier New" w:hAnsi="Courier New" w:cs="Courier New"/>
+          <w:sz w:val="24"/>
+          <w:szCs w:val="24"/>
+        </w:rPr>
+        <w:tab/>
+      </w:r>
+      <w:r>
+        <w:rPr>
+          <w:rFonts w:ascii="Courier New" w:hAnsi="Courier New" w:cs="Courier New"/>
+          <w:sz w:val="24"/>
+          <w:szCs w:val="24"/>
+        </w:rPr>
+        <w:tab/>
+      </w:r>
+      <w:r>
+        <w:rPr>
+          <w:rFonts w:ascii="Courier New" w:hAnsi="Courier New" w:cs="Courier New"/>
+          <w:sz w:val="24"/>
+          <w:szCs w:val="24"/>
+        </w:rPr>
+        <w:tab/>
+        <w:t>3000</w:t>
+      </w:r>
+    </w:p>
+    <w:p>
+      <w:pPr>
+        <w:bidi w:val="0"/>
+        <w:rPr>
+          <w:rFonts w:ascii="Courier New" w:hAnsi="Courier New" w:cs="Courier New"/>
+          <w:sz w:val="24"/>
+          <w:szCs w:val="24"/>
+        </w:rPr>
+      </w:pPr>
+      <w:r>
+        <w:rPr>
+          <w:rFonts w:ascii="Courier New" w:hAnsi="Courier New" w:cs="Courier New"/>
+          <w:sz w:val="24"/>
+          <w:szCs w:val="24"/>
+        </w:rPr>
+        <w:t>(Manager)</w:t>
+      </w:r>
+      <w:r>
+        <w:rPr>
+          <w:rFonts w:ascii="Courier New" w:hAnsi="Courier New" w:cs="Courier New"/>
+          <w:sz w:val="24"/>
+          <w:szCs w:val="24"/>
+        </w:rPr>
+        <w:tab/>
+      </w:r>
+      <w:r>
+        <w:rPr>
+          <w:rFonts w:ascii="Courier New" w:hAnsi="Courier New" w:cs="Courier New"/>
+          <w:sz w:val="24"/>
+          <w:szCs w:val="24"/>
+        </w:rPr>
+        <w:tab/>
+      </w:r>
+      <w:r>
+        <w:rPr>
+          <w:rFonts w:ascii="Courier New" w:hAnsi="Courier New" w:cs="Courier New"/>
+          <w:sz w:val="24"/>
+          <w:szCs w:val="24"/>
+        </w:rPr>
+        <w:tab/>
+      </w:r>
+      <w:r>
+        <w:rPr>
+          <w:rFonts w:ascii="Courier New" w:hAnsi="Courier New" w:cs="Courier New"/>
+          <w:sz w:val="24"/>
+          <w:szCs w:val="24"/>
+        </w:rPr>
+        <w:tab/>
+        <w:t>4000</w:t>
+      </w:r>
+    </w:p>
+    <w:p>
+      <w:pPr>
+        <w:bidi w:val="0"/>
+        <w:rPr>
+          <w:rFonts w:ascii="Courier New" w:hAnsi="Courier New" w:cs="Courier New"/>
+          <w:sz w:val="24"/>
+          <w:szCs w:val="24"/>
+        </w:rPr>
+      </w:pPr>
+      <w:r>
+        <w:rPr>
+          <w:rFonts w:ascii="Courier New" w:hAnsi="Courier New" w:cs="Courier New"/>
+          <w:sz w:val="24"/>
+          <w:szCs w:val="24"/>
+        </w:rPr>
+        <w:lastRenderedPageBreak/>
+        <w:t>Administrator</w:t>
+      </w:r>
+      <w:r>
+        <w:rPr>
+          <w:rFonts w:ascii="Courier New" w:hAnsi="Courier New" w:cs="Courier New"/>
+          <w:sz w:val="24"/>
+          <w:szCs w:val="24"/>
+        </w:rPr>
+        <w:tab/>
+      </w:r>
+      <w:r>
+        <w:rPr>
+          <w:rFonts w:ascii="Courier New" w:hAnsi="Courier New" w:cs="Courier New"/>
+          <w:sz w:val="24"/>
+          <w:szCs w:val="24"/>
+        </w:rPr>
+        <w:tab/>
+      </w:r>
+      <w:r>
+        <w:rPr>
+          <w:rFonts w:ascii="Courier New" w:hAnsi="Courier New" w:cs="Courier New"/>
+          <w:sz w:val="24"/>
+          <w:szCs w:val="24"/>
+        </w:rPr>
+        <w:tab/>
+        <w:t>5000</w:t>
+      </w:r>
+    </w:p>
+    <w:p>
+      <w:pPr>
+        <w:bidi w:val="0"/>
+        <w:rPr>
+          <w:rFonts w:ascii="Courier New" w:hAnsi="Courier New" w:cs="Courier New"/>
+          <w:sz w:val="24"/>
+          <w:szCs w:val="24"/>
+        </w:rPr>
+      </w:pPr>
+      <w:r>
+        <w:rPr>
+          <w:rFonts w:ascii="Courier New" w:hAnsi="Courier New" w:cs="Courier New"/>
+          <w:sz w:val="24"/>
+          <w:szCs w:val="24"/>
+        </w:rPr>
+        <w:t>Owner</w:t>
+      </w:r>
+      <w:r>
+        <w:rPr>
+          <w:rFonts w:ascii="Courier New" w:hAnsi="Courier New" w:cs="Courier New"/>
+          <w:sz w:val="24"/>
+          <w:szCs w:val="24"/>
+        </w:rPr>
+        <w:tab/>
+      </w:r>
+      <w:r>
+        <w:rPr>
+          <w:rFonts w:ascii="Courier New" w:hAnsi="Courier New" w:cs="Courier New"/>
+          <w:sz w:val="24"/>
+          <w:szCs w:val="24"/>
+        </w:rPr>
+        <w:tab/>
+      </w:r>
+      <w:r>
+        <w:rPr>
+          <w:rFonts w:ascii="Courier New" w:hAnsi="Courier New" w:cs="Courier New"/>
+          <w:sz w:val="24"/>
+          <w:szCs w:val="24"/>
+        </w:rPr>
+        <w:tab/>
+      </w:r>
+      <w:r>
+        <w:rPr>
+          <w:rFonts w:ascii="Courier New" w:hAnsi="Courier New" w:cs="Courier New"/>
+          <w:sz w:val="24"/>
+          <w:szCs w:val="24"/>
+        </w:rPr>
+        <w:tab/>
+        <w:t>6000</w:t>
+      </w:r>
+    </w:p>
+    <w:p>
+      <w:pPr>
+        <w:bidi w:val="0"/>
+        <w:rPr>
+          <w:rFonts w:ascii="Courier New" w:hAnsi="Courier New" w:cs="Courier New"/>
+          <w:sz w:val="24"/>
+          <w:szCs w:val="24"/>
+        </w:rPr>
+      </w:pPr>
+      <w:r>
+        <w:rPr>
+          <w:rFonts w:ascii="Courier New" w:hAnsi="Courier New" w:cs="Courier New"/>
+          <w:sz w:val="24"/>
+          <w:szCs w:val="24"/>
+        </w:rPr>
+        <w:t>Programmer</w:t>
+      </w:r>
+      <w:r>
+        <w:rPr>
+          <w:rFonts w:ascii="Courier New" w:hAnsi="Courier New" w:cs="Courier New"/>
+          <w:sz w:val="24"/>
+          <w:szCs w:val="24"/>
+        </w:rPr>
+        <w:tab/>
+      </w:r>
+      <w:r>
+        <w:rPr>
+          <w:rFonts w:ascii="Courier New" w:hAnsi="Courier New" w:cs="Courier New"/>
+          <w:sz w:val="24"/>
+          <w:szCs w:val="24"/>
+        </w:rPr>
+        <w:tab/>
+      </w:r>
+      <w:r>
+        <w:rPr>
+          <w:rFonts w:ascii="Courier New" w:hAnsi="Courier New" w:cs="Courier New"/>
+          <w:sz w:val="24"/>
+          <w:szCs w:val="24"/>
+        </w:rPr>
+        <w:tab/>
+        <w:t>7000</w:t>
+      </w:r>
     </w:p>
     <w:p>
       <w:pPr>

</xml_diff>

<commit_message>
Version 0.0.7 - Update _ViewImports.cshtml File
</commit_message>
<xml_diff>
--- a/docs/Readme.docx
+++ b/docs/Readme.docx
@@ -51,17 +51,13 @@
         <w:bidi w:val="0"/>
         <w:rPr>
           <w:rFonts w:ascii="Courier New" w:hAnsi="Courier New" w:cs="Courier New"/>
-          <w:b/>
-          <w:bCs/>
-          <w:sz w:val="24"/>
-          <w:szCs w:val="24"/>
-        </w:rPr>
-      </w:pPr>
-      <w:r>
-        <w:rPr>
-          <w:rFonts w:ascii="Courier New" w:hAnsi="Courier New" w:cs="Courier New"/>
-          <w:b/>
-          <w:bCs/>
+          <w:sz w:val="24"/>
+          <w:szCs w:val="24"/>
+        </w:rPr>
+      </w:pPr>
+      <w:r>
+        <w:rPr>
+          <w:rFonts w:ascii="Courier New" w:hAnsi="Courier New" w:cs="Courier New"/>
           <w:sz w:val="24"/>
           <w:szCs w:val="24"/>
         </w:rPr>
@@ -73,17 +69,13 @@
         <w:bidi w:val="0"/>
         <w:rPr>
           <w:rFonts w:ascii="Courier New" w:hAnsi="Courier New" w:cs="Courier New"/>
-          <w:b/>
-          <w:bCs/>
-          <w:sz w:val="24"/>
-          <w:szCs w:val="24"/>
-        </w:rPr>
-      </w:pPr>
-      <w:r>
-        <w:rPr>
-          <w:rFonts w:ascii="Courier New" w:hAnsi="Courier New" w:cs="Courier New"/>
-          <w:b/>
-          <w:bCs/>
+          <w:sz w:val="24"/>
+          <w:szCs w:val="24"/>
+        </w:rPr>
+      </w:pPr>
+      <w:r>
+        <w:rPr>
+          <w:rFonts w:ascii="Courier New" w:hAnsi="Courier New" w:cs="Courier New"/>
           <w:sz w:val="24"/>
           <w:szCs w:val="24"/>
         </w:rPr>
@@ -96,36 +88,25 @@
         <w:bidi w:val="0"/>
         <w:rPr>
           <w:rFonts w:ascii="Courier New" w:hAnsi="Courier New" w:cs="Courier New"/>
-          <w:b/>
-          <w:bCs/>
-          <w:sz w:val="24"/>
-          <w:szCs w:val="24"/>
-        </w:rPr>
-      </w:pPr>
-      <w:r>
-        <w:rPr>
-          <w:rFonts w:ascii="Courier New" w:hAnsi="Courier New" w:cs="Courier New"/>
-          <w:sz w:val="24"/>
-          <w:szCs w:val="24"/>
-        </w:rPr>
-        <w:tab/>
-      </w:r>
-      <w:r>
-        <w:rPr>
-          <w:rFonts w:ascii="Courier New" w:hAnsi="Courier New" w:cs="Courier New"/>
-          <w:sz w:val="24"/>
-          <w:szCs w:val="24"/>
-        </w:rPr>
-        <w:tab/>
-      </w:r>
-      <w:r>
-        <w:rPr>
-          <w:rFonts w:ascii="Courier New" w:hAnsi="Courier New" w:cs="Courier New"/>
-          <w:b/>
-          <w:bCs/>
-          <w:sz w:val="24"/>
-          <w:szCs w:val="24"/>
-        </w:rPr>
+          <w:sz w:val="24"/>
+          <w:szCs w:val="24"/>
+        </w:rPr>
+      </w:pPr>
+      <w:r>
+        <w:rPr>
+          <w:rFonts w:ascii="Courier New" w:hAnsi="Courier New" w:cs="Courier New"/>
+          <w:sz w:val="24"/>
+          <w:szCs w:val="24"/>
+        </w:rPr>
+        <w:tab/>
+      </w:r>
+      <w:r>
+        <w:rPr>
+          <w:rFonts w:ascii="Courier New" w:hAnsi="Courier New" w:cs="Courier New"/>
+          <w:sz w:val="24"/>
+          <w:szCs w:val="24"/>
+        </w:rPr>
+        <w:tab/>
         <w:t>Create Folder: [Common]</w:t>
       </w:r>
     </w:p>
@@ -161,61 +142,41 @@
           <w:szCs w:val="24"/>
         </w:rPr>
         <w:tab/>
-        <w:t xml:space="preserve">Create File: </w:t>
-      </w:r>
-      <w:r>
-        <w:rPr>
-          <w:rFonts w:ascii="Courier New" w:hAnsi="Courier New" w:cs="Courier New"/>
-          <w:sz w:val="24"/>
-          <w:szCs w:val="24"/>
-        </w:rPr>
-        <w:t>ApplicationSettingService</w:t>
-      </w:r>
-      <w:r>
-        <w:rPr>
-          <w:rFonts w:ascii="Courier New" w:hAnsi="Courier New" w:cs="Courier New"/>
-          <w:sz w:val="24"/>
-          <w:szCs w:val="24"/>
-        </w:rPr>
-        <w:t>.cs</w:t>
-      </w:r>
-    </w:p>
-    <w:p>
-      <w:pPr>
-        <w:bidi w:val="0"/>
-        <w:rPr>
-          <w:rFonts w:ascii="Courier New" w:hAnsi="Courier New" w:cs="Courier New"/>
-          <w:sz w:val="24"/>
-          <w:szCs w:val="24"/>
-        </w:rPr>
-      </w:pPr>
-    </w:p>
-    <w:p>
-      <w:pPr>
-        <w:bidi w:val="0"/>
-        <w:rPr>
-          <w:rFonts w:ascii="Courier New" w:hAnsi="Courier New" w:cs="Courier New"/>
-          <w:b/>
-          <w:bCs/>
-          <w:sz w:val="24"/>
-          <w:szCs w:val="24"/>
-        </w:rPr>
-      </w:pPr>
-      <w:r>
-        <w:rPr>
-          <w:rFonts w:ascii="Courier New" w:hAnsi="Courier New" w:cs="Courier New"/>
-          <w:b/>
-          <w:bCs/>
+        <w:t>Create File: ApplicationSettingService.cs</w:t>
+      </w:r>
+    </w:p>
+    <w:p>
+      <w:pPr>
+        <w:bidi w:val="0"/>
+        <w:rPr>
+          <w:rFonts w:ascii="Courier New" w:hAnsi="Courier New" w:cs="Courier New"/>
+          <w:sz w:val="24"/>
+          <w:szCs w:val="24"/>
+        </w:rPr>
+      </w:pPr>
+    </w:p>
+    <w:p>
+      <w:pPr>
+        <w:bidi w:val="0"/>
+        <w:rPr>
+          <w:rFonts w:ascii="Courier New" w:hAnsi="Courier New" w:cs="Courier New"/>
+          <w:sz w:val="24"/>
+          <w:szCs w:val="24"/>
+        </w:rPr>
+      </w:pPr>
+      <w:proofErr w:type="gramStart"/>
+      <w:r>
+        <w:rPr>
+          <w:rFonts w:ascii="Courier New" w:hAnsi="Courier New" w:cs="Courier New"/>
           <w:sz w:val="24"/>
           <w:szCs w:val="24"/>
         </w:rPr>
         <w:t>libman.json</w:t>
       </w:r>
-      <w:r>
-        <w:rPr>
-          <w:rFonts w:ascii="Courier New" w:hAnsi="Courier New" w:cs="Courier New"/>
-          <w:b/>
-          <w:bCs/>
+      <w:proofErr w:type="gramEnd"/>
+      <w:r>
+        <w:rPr>
+          <w:rFonts w:ascii="Courier New" w:hAnsi="Courier New" w:cs="Courier New"/>
           <w:sz w:val="24"/>
           <w:szCs w:val="24"/>
         </w:rPr>
@@ -237,79 +198,103 @@
           <w:sz w:val="24"/>
           <w:szCs w:val="24"/>
         </w:rPr>
-        <w:t>Delete</w:t>
-      </w:r>
-      <w:r>
-        <w:rPr>
-          <w:rFonts w:ascii="Courier New" w:hAnsi="Courier New" w:cs="Courier New"/>
-          <w:sz w:val="24"/>
-          <w:szCs w:val="24"/>
-        </w:rPr>
-        <w:t xml:space="preserve"> 'lib' folder in 'wwwroot' folder</w:t>
-      </w:r>
-    </w:p>
-    <w:p>
-      <w:pPr>
-        <w:bidi w:val="0"/>
-        <w:rPr>
-          <w:rFonts w:ascii="Courier New" w:hAnsi="Courier New" w:cs="Courier New"/>
-          <w:sz w:val="24"/>
-          <w:szCs w:val="24"/>
-        </w:rPr>
-      </w:pPr>
-      <w:r>
-        <w:rPr>
-          <w:rFonts w:ascii="Courier New" w:hAnsi="Courier New" w:cs="Courier New"/>
-          <w:sz w:val="24"/>
-          <w:szCs w:val="24"/>
-        </w:rPr>
-        <w:t>Add 'libman.json' in root of project</w:t>
-      </w:r>
-    </w:p>
-    <w:p>
-      <w:pPr>
-        <w:bidi w:val="0"/>
-        <w:rPr>
-          <w:rFonts w:ascii="Courier New" w:hAnsi="Courier New" w:cs="Courier New"/>
-          <w:sz w:val="24"/>
-          <w:szCs w:val="24"/>
-        </w:rPr>
-      </w:pPr>
-      <w:r>
-        <w:rPr>
-          <w:rFonts w:ascii="Courier New" w:hAnsi="Courier New" w:cs="Courier New"/>
-          <w:sz w:val="24"/>
-          <w:szCs w:val="24"/>
-        </w:rPr>
-        <w:t>Update 'libman.json' file</w:t>
-      </w:r>
-    </w:p>
-    <w:p>
-      <w:pPr>
-        <w:bidi w:val="0"/>
-        <w:rPr>
-          <w:rFonts w:ascii="Courier New" w:hAnsi="Courier New" w:cs="Courier New"/>
-          <w:sz w:val="24"/>
-          <w:szCs w:val="24"/>
-        </w:rPr>
-      </w:pPr>
-    </w:p>
-    <w:p>
-      <w:pPr>
-        <w:bidi w:val="0"/>
-        <w:rPr>
-          <w:rFonts w:ascii="Courier New" w:hAnsi="Courier New" w:cs="Courier New"/>
-          <w:b/>
-          <w:bCs/>
-          <w:sz w:val="24"/>
-          <w:szCs w:val="24"/>
-        </w:rPr>
-      </w:pPr>
-      <w:r>
-        <w:rPr>
-          <w:rFonts w:ascii="Courier New" w:hAnsi="Courier New" w:cs="Courier New"/>
-          <w:b/>
-          <w:bCs/>
+        <w:t>Delete 'lib' folder in 'wwwroot' folder</w:t>
+      </w:r>
+    </w:p>
+    <w:p>
+      <w:pPr>
+        <w:bidi w:val="0"/>
+        <w:rPr>
+          <w:rFonts w:ascii="Courier New" w:hAnsi="Courier New" w:cs="Courier New"/>
+          <w:sz w:val="24"/>
+          <w:szCs w:val="24"/>
+        </w:rPr>
+      </w:pPr>
+      <w:r>
+        <w:rPr>
+          <w:rFonts w:ascii="Courier New" w:hAnsi="Courier New" w:cs="Courier New"/>
+          <w:sz w:val="24"/>
+          <w:szCs w:val="24"/>
+        </w:rPr>
+        <w:t>Add '</w:t>
+      </w:r>
+      <w:proofErr w:type="gramStart"/>
+      <w:r>
+        <w:rPr>
+          <w:rFonts w:ascii="Courier New" w:hAnsi="Courier New" w:cs="Courier New"/>
+          <w:sz w:val="24"/>
+          <w:szCs w:val="24"/>
+        </w:rPr>
+        <w:t>libman.json</w:t>
+      </w:r>
+      <w:proofErr w:type="gramEnd"/>
+      <w:r>
+        <w:rPr>
+          <w:rFonts w:ascii="Courier New" w:hAnsi="Courier New" w:cs="Courier New"/>
+          <w:sz w:val="24"/>
+          <w:szCs w:val="24"/>
+        </w:rPr>
+        <w:t>' in root of project</w:t>
+      </w:r>
+    </w:p>
+    <w:p>
+      <w:pPr>
+        <w:bidi w:val="0"/>
+        <w:rPr>
+          <w:rFonts w:ascii="Courier New" w:hAnsi="Courier New" w:cs="Courier New"/>
+          <w:sz w:val="24"/>
+          <w:szCs w:val="24"/>
+        </w:rPr>
+      </w:pPr>
+      <w:r>
+        <w:rPr>
+          <w:rFonts w:ascii="Courier New" w:hAnsi="Courier New" w:cs="Courier New"/>
+          <w:sz w:val="24"/>
+          <w:szCs w:val="24"/>
+        </w:rPr>
+        <w:t>Update '</w:t>
+      </w:r>
+      <w:proofErr w:type="gramStart"/>
+      <w:r>
+        <w:rPr>
+          <w:rFonts w:ascii="Courier New" w:hAnsi="Courier New" w:cs="Courier New"/>
+          <w:sz w:val="24"/>
+          <w:szCs w:val="24"/>
+        </w:rPr>
+        <w:t>libman.json</w:t>
+      </w:r>
+      <w:proofErr w:type="gramEnd"/>
+      <w:r>
+        <w:rPr>
+          <w:rFonts w:ascii="Courier New" w:hAnsi="Courier New" w:cs="Courier New"/>
+          <w:sz w:val="24"/>
+          <w:szCs w:val="24"/>
+        </w:rPr>
+        <w:t>' file</w:t>
+      </w:r>
+    </w:p>
+    <w:p>
+      <w:pPr>
+        <w:bidi w:val="0"/>
+        <w:rPr>
+          <w:rFonts w:ascii="Courier New" w:hAnsi="Courier New" w:cs="Courier New"/>
+          <w:sz w:val="24"/>
+          <w:szCs w:val="24"/>
+        </w:rPr>
+      </w:pPr>
+    </w:p>
+    <w:p>
+      <w:pPr>
+        <w:bidi w:val="0"/>
+        <w:rPr>
+          <w:rFonts w:ascii="Courier New" w:hAnsi="Courier New" w:cs="Courier New"/>
+          <w:sz w:val="24"/>
+          <w:szCs w:val="24"/>
+        </w:rPr>
+      </w:pPr>
+      <w:r>
+        <w:rPr>
+          <w:rFonts w:ascii="Courier New" w:hAnsi="Courier New" w:cs="Courier New"/>
           <w:sz w:val="24"/>
           <w:szCs w:val="24"/>
         </w:rPr>
@@ -318,8 +303,6 @@
       <w:r>
         <w:rPr>
           <w:rFonts w:ascii="Courier New" w:hAnsi="Courier New" w:cs="Courier New"/>
-          <w:b/>
-          <w:bCs/>
           <w:sz w:val="24"/>
           <w:szCs w:val="24"/>
         </w:rPr>
@@ -328,8 +311,6 @@
       <w:r>
         <w:rPr>
           <w:rFonts w:ascii="Courier New" w:hAnsi="Courier New" w:cs="Courier New"/>
-          <w:b/>
-          <w:bCs/>
           <w:sz w:val="24"/>
           <w:szCs w:val="24"/>
         </w:rPr>
@@ -338,8 +319,6 @@
       <w:r>
         <w:rPr>
           <w:rFonts w:ascii="Courier New" w:hAnsi="Courier New" w:cs="Courier New"/>
-          <w:b/>
-          <w:bCs/>
           <w:sz w:val="24"/>
           <w:szCs w:val="24"/>
         </w:rPr>
@@ -361,15 +340,7 @@
           <w:sz w:val="24"/>
           <w:szCs w:val="24"/>
         </w:rPr>
-        <w:t>Delete</w:t>
-      </w:r>
-      <w:r>
-        <w:rPr>
-          <w:rFonts w:ascii="Courier New" w:hAnsi="Courier New" w:cs="Courier New"/>
-          <w:sz w:val="24"/>
-          <w:szCs w:val="24"/>
-        </w:rPr>
-        <w:t xml:space="preserve"> Error.cshtml file</w:t>
+        <w:t>Delete Error.cshtml file</w:t>
       </w:r>
     </w:p>
     <w:p>
@@ -395,29 +366,23 @@
         <w:bidi w:val="0"/>
         <w:rPr>
           <w:rFonts w:ascii="Courier New" w:hAnsi="Courier New" w:cs="Courier New"/>
-          <w:b/>
-          <w:bCs/>
-          <w:sz w:val="24"/>
-          <w:szCs w:val="24"/>
-        </w:rPr>
-      </w:pPr>
-    </w:p>
-    <w:p>
-      <w:pPr>
-        <w:bidi w:val="0"/>
-        <w:rPr>
-          <w:rFonts w:ascii="Courier New" w:hAnsi="Courier New" w:cs="Courier New"/>
-          <w:b/>
-          <w:bCs/>
-          <w:sz w:val="24"/>
-          <w:szCs w:val="24"/>
-        </w:rPr>
-      </w:pPr>
-      <w:r>
-        <w:rPr>
-          <w:rFonts w:ascii="Courier New" w:hAnsi="Courier New" w:cs="Courier New"/>
-          <w:b/>
-          <w:bCs/>
+          <w:sz w:val="24"/>
+          <w:szCs w:val="24"/>
+        </w:rPr>
+      </w:pPr>
+    </w:p>
+    <w:p>
+      <w:pPr>
+        <w:bidi w:val="0"/>
+        <w:rPr>
+          <w:rFonts w:ascii="Courier New" w:hAnsi="Courier New" w:cs="Courier New"/>
+          <w:sz w:val="24"/>
+          <w:szCs w:val="24"/>
+        </w:rPr>
+      </w:pPr>
+      <w:r>
+        <w:rPr>
+          <w:rFonts w:ascii="Courier New" w:hAnsi="Courier New" w:cs="Courier New"/>
           <w:sz w:val="24"/>
           <w:szCs w:val="24"/>
         </w:rPr>
@@ -426,8 +391,6 @@
       <w:r>
         <w:rPr>
           <w:rFonts w:ascii="Courier New" w:hAnsi="Courier New" w:cs="Courier New"/>
-          <w:b/>
-          <w:bCs/>
           <w:sz w:val="24"/>
           <w:szCs w:val="24"/>
         </w:rPr>
@@ -436,8 +399,6 @@
       <w:r>
         <w:rPr>
           <w:rFonts w:ascii="Courier New" w:hAnsi="Courier New" w:cs="Courier New"/>
-          <w:b/>
-          <w:bCs/>
           <w:sz w:val="24"/>
           <w:szCs w:val="24"/>
         </w:rPr>
@@ -446,8 +407,6 @@
       <w:r>
         <w:rPr>
           <w:rFonts w:ascii="Courier New" w:hAnsi="Courier New" w:cs="Courier New"/>
-          <w:b/>
-          <w:bCs/>
           <w:sz w:val="24"/>
           <w:szCs w:val="24"/>
         </w:rPr>
@@ -456,8 +415,6 @@
       <w:r>
         <w:rPr>
           <w:rFonts w:ascii="Courier New" w:hAnsi="Courier New" w:cs="Courier New"/>
-          <w:b/>
-          <w:bCs/>
           <w:sz w:val="24"/>
           <w:szCs w:val="24"/>
         </w:rPr>
@@ -604,7 +561,7 @@
     <w:p>
       <w:pPr>
         <w:rPr>
-          <w:rFonts w:ascii="Courier New" w:hAnsi="Courier New" w:cs="Courier New" w:hint="cs"/>
+          <w:rFonts w:ascii="Courier New" w:hAnsi="Courier New" w:cs="Courier New"/>
           <w:sz w:val="24"/>
           <w:szCs w:val="24"/>
           <w:rtl/>
@@ -612,7 +569,7 @@
       </w:pPr>
       <w:r>
         <w:rPr>
-          <w:rFonts w:ascii="Courier New" w:hAnsi="Courier New" w:cs="Courier New" w:hint="cs"/>
+          <w:rFonts w:ascii="Courier New" w:hAnsi="Courier New" w:cs="Courier New"/>
           <w:sz w:val="24"/>
           <w:szCs w:val="24"/>
           <w:rtl/>
@@ -701,7 +658,7 @@
     <w:p>
       <w:pPr>
         <w:rPr>
-          <w:rFonts w:ascii="Courier New" w:hAnsi="Courier New" w:cs="Courier New" w:hint="cs"/>
+          <w:rFonts w:ascii="Courier New" w:hAnsi="Courier New" w:cs="Courier New"/>
           <w:sz w:val="24"/>
           <w:szCs w:val="24"/>
           <w:rtl/>
@@ -709,7 +666,7 @@
       </w:pPr>
       <w:r>
         <w:rPr>
-          <w:rFonts w:ascii="Courier New" w:hAnsi="Courier New" w:cs="Courier New" w:hint="cs"/>
+          <w:rFonts w:ascii="Courier New" w:hAnsi="Courier New" w:cs="Courier New"/>
           <w:sz w:val="24"/>
           <w:szCs w:val="24"/>
           <w:rtl/>
@@ -948,6 +905,291 @@
         <w:tab/>
         <w:t>7000</w:t>
       </w:r>
+    </w:p>
+    <w:p>
+      <w:pPr>
+        <w:bidi w:val="0"/>
+        <w:rPr>
+          <w:rFonts w:ascii="Courier New" w:hAnsi="Courier New" w:cs="Courier New"/>
+          <w:sz w:val="24"/>
+          <w:szCs w:val="24"/>
+        </w:rPr>
+      </w:pPr>
+      <w:r>
+        <w:rPr>
+          <w:rFonts w:ascii="Courier New" w:hAnsi="Courier New" w:cs="Courier New"/>
+          <w:sz w:val="24"/>
+          <w:szCs w:val="24"/>
+        </w:rPr>
+        <w:br w:type="page"/>
+      </w:r>
+    </w:p>
+    <w:p>
+      <w:pPr>
+        <w:bidi w:val="0"/>
+        <w:rPr>
+          <w:rFonts w:ascii="Courier New" w:hAnsi="Courier New" w:cs="Courier New"/>
+          <w:sz w:val="24"/>
+          <w:szCs w:val="24"/>
+        </w:rPr>
+      </w:pPr>
+      <w:r>
+        <w:rPr>
+          <w:rFonts w:ascii="Courier New" w:hAnsi="Courier New" w:cs="Courier New"/>
+          <w:sz w:val="24"/>
+          <w:szCs w:val="24"/>
+        </w:rPr>
+        <w:lastRenderedPageBreak/>
+        <w:t>Tag Helper References:</w:t>
+      </w:r>
+    </w:p>
+    <w:p>
+      <w:pPr>
+        <w:bidi w:val="0"/>
+        <w:rPr>
+          <w:rFonts w:ascii="Courier New" w:hAnsi="Courier New" w:cs="Courier New"/>
+          <w:sz w:val="24"/>
+          <w:szCs w:val="24"/>
+        </w:rPr>
+      </w:pPr>
+      <w:hyperlink r:id="rId4" w:history="1">
+        <w:r>
+          <w:rPr>
+            <w:rStyle w:val="Hyperlink"/>
+            <w:rFonts w:ascii="Courier New" w:hAnsi="Courier New" w:cs="Courier New"/>
+            <w:sz w:val="24"/>
+            <w:szCs w:val="24"/>
+          </w:rPr>
+          <w:t>https://learn.microsoft.com/en-us/aspnet/core/mvc/views/tag-helpers/built-in/?view=aspnetcore-9.0</w:t>
+        </w:r>
+      </w:hyperlink>
+    </w:p>
+    <w:p>
+      <w:pPr>
+        <w:bidi w:val="0"/>
+        <w:rPr>
+          <w:rFonts w:ascii="Courier New" w:hAnsi="Courier New" w:cs="Courier New"/>
+          <w:sz w:val="24"/>
+          <w:szCs w:val="24"/>
+        </w:rPr>
+      </w:pPr>
+    </w:p>
+    <w:p>
+      <w:pPr>
+        <w:bidi w:val="0"/>
+        <w:rPr>
+          <w:rFonts w:ascii="Courier New" w:hAnsi="Courier New" w:cs="Courier New"/>
+          <w:sz w:val="24"/>
+          <w:szCs w:val="24"/>
+        </w:rPr>
+      </w:pPr>
+      <w:hyperlink r:id="rId5" w:history="1">
+        <w:r>
+          <w:rPr>
+            <w:rStyle w:val="Hyperlink"/>
+            <w:rFonts w:ascii="Courier New" w:hAnsi="Courier New" w:cs="Courier New"/>
+            <w:sz w:val="24"/>
+            <w:szCs w:val="24"/>
+          </w:rPr>
+          <w:t>https://learn.microsoft.com/en-us/aspnet/core/mvc/views/tag-helpers/intro?view=aspnetcore-9.0</w:t>
+        </w:r>
+      </w:hyperlink>
+    </w:p>
+    <w:p>
+      <w:pPr>
+        <w:bidi w:val="0"/>
+        <w:rPr>
+          <w:rFonts w:ascii="Courier New" w:hAnsi="Courier New" w:cs="Courier New"/>
+          <w:sz w:val="24"/>
+          <w:szCs w:val="24"/>
+        </w:rPr>
+      </w:pPr>
+    </w:p>
+    <w:p>
+      <w:pPr>
+        <w:bidi w:val="0"/>
+        <w:rPr>
+          <w:rFonts w:ascii="Courier New" w:hAnsi="Courier New" w:cs="Courier New"/>
+          <w:sz w:val="24"/>
+          <w:szCs w:val="24"/>
+        </w:rPr>
+      </w:pPr>
+      <w:hyperlink r:id="rId6" w:history="1">
+        <w:r>
+          <w:rPr>
+            <w:rStyle w:val="Hyperlink"/>
+            <w:rFonts w:ascii="Courier New" w:hAnsi="Courier New" w:cs="Courier New"/>
+            <w:sz w:val="24"/>
+            <w:szCs w:val="24"/>
+          </w:rPr>
+          <w:t>https://learn.microsoft.com/en-us/aspnet/core/mvc/views/tag-helpers/authoring?view=aspnetcore-9.0</w:t>
+        </w:r>
+      </w:hyperlink>
+    </w:p>
+    <w:p>
+      <w:pPr>
+        <w:bidi w:val="0"/>
+        <w:rPr>
+          <w:rFonts w:ascii="Courier New" w:hAnsi="Courier New" w:cs="Courier New"/>
+          <w:sz w:val="24"/>
+          <w:szCs w:val="24"/>
+        </w:rPr>
+      </w:pPr>
+    </w:p>
+    <w:p>
+      <w:pPr>
+        <w:bidi w:val="0"/>
+        <w:rPr>
+          <w:rFonts w:ascii="Courier New" w:hAnsi="Courier New" w:cs="Courier New"/>
+          <w:sz w:val="24"/>
+          <w:szCs w:val="24"/>
+        </w:rPr>
+      </w:pPr>
+      <w:hyperlink r:id="rId7" w:history="1">
+        <w:r>
+          <w:rPr>
+            <w:rStyle w:val="Hyperlink"/>
+            <w:rFonts w:ascii="Courier New" w:hAnsi="Courier New" w:cs="Courier New"/>
+            <w:sz w:val="24"/>
+            <w:szCs w:val="24"/>
+          </w:rPr>
+          <w:t>https://learn.microsoft.com/en-us/aspnet/core/mvc/views/working-with-forms?view=aspnetcore-9.0</w:t>
+        </w:r>
+      </w:hyperlink>
+    </w:p>
+    <w:p>
+      <w:pPr>
+        <w:bidi w:val="0"/>
+        <w:rPr>
+          <w:rFonts w:ascii="Courier New" w:hAnsi="Courier New" w:cs="Courier New"/>
+          <w:sz w:val="24"/>
+          <w:szCs w:val="24"/>
+        </w:rPr>
+      </w:pPr>
+    </w:p>
+    <w:p>
+      <w:pPr>
+        <w:bidi w:val="0"/>
+        <w:rPr>
+          <w:rFonts w:ascii="Courier New" w:hAnsi="Courier New" w:cs="Courier New"/>
+          <w:sz w:val="24"/>
+          <w:szCs w:val="24"/>
+        </w:rPr>
+      </w:pPr>
+      <w:hyperlink r:id="rId8" w:history="1">
+        <w:r>
+          <w:rPr>
+            <w:rStyle w:val="Hyperlink"/>
+            <w:rFonts w:ascii="Courier New" w:hAnsi="Courier New" w:cs="Courier New"/>
+            <w:sz w:val="24"/>
+            <w:szCs w:val="24"/>
+          </w:rPr>
+          <w:t>https://learn.microsoft.com/en-us/aspnet/core/mvc/views/tag-helpers/th-components?view=aspnetcore-9.0</w:t>
+        </w:r>
+      </w:hyperlink>
+    </w:p>
+    <w:p>
+      <w:pPr>
+        <w:bidi w:val="0"/>
+        <w:rPr>
+          <w:rFonts w:ascii="Courier New" w:hAnsi="Courier New" w:cs="Courier New"/>
+          <w:sz w:val="24"/>
+          <w:szCs w:val="24"/>
+        </w:rPr>
+      </w:pPr>
+    </w:p>
+    <w:p>
+      <w:pPr>
+        <w:bidi w:val="0"/>
+        <w:rPr>
+          <w:rFonts w:ascii="Courier New" w:hAnsi="Courier New" w:cs="Courier New"/>
+          <w:sz w:val="24"/>
+          <w:szCs w:val="24"/>
+        </w:rPr>
+      </w:pPr>
+      <w:hyperlink r:id="rId9" w:history="1">
+        <w:r>
+          <w:rPr>
+            <w:rStyle w:val="Hyperlink"/>
+            <w:rFonts w:ascii="Courier New" w:hAnsi="Courier New" w:cs="Courier New"/>
+            <w:sz w:val="24"/>
+            <w:szCs w:val="24"/>
+          </w:rPr>
+          <w:t>https://www.infragistics.com/blogs/creating-custom-tag-helpers</w:t>
+        </w:r>
+      </w:hyperlink>
+    </w:p>
+    <w:p>
+      <w:pPr>
+        <w:bidi w:val="0"/>
+        <w:rPr>
+          <w:rFonts w:ascii="Courier New" w:hAnsi="Courier New" w:cs="Courier New"/>
+          <w:sz w:val="24"/>
+          <w:szCs w:val="24"/>
+        </w:rPr>
+      </w:pPr>
+    </w:p>
+    <w:p>
+      <w:pPr>
+        <w:bidi w:val="0"/>
+        <w:rPr>
+          <w:rFonts w:ascii="Courier New" w:hAnsi="Courier New" w:cs="Courier New"/>
+          <w:sz w:val="24"/>
+          <w:szCs w:val="24"/>
+        </w:rPr>
+      </w:pPr>
+      <w:hyperlink r:id="rId10" w:history="1">
+        <w:r>
+          <w:rPr>
+            <w:rStyle w:val="Hyperlink"/>
+            <w:rFonts w:ascii="Courier New" w:hAnsi="Courier New" w:cs="Courier New"/>
+            <w:sz w:val="24"/>
+            <w:szCs w:val="24"/>
+          </w:rPr>
+          <w:t>https://www.c-sharpcorner.com/article/creating-custom-tag-helpers-with-asp-net-core-mvc</w:t>
+        </w:r>
+      </w:hyperlink>
+    </w:p>
+    <w:p>
+      <w:pPr>
+        <w:bidi w:val="0"/>
+        <w:rPr>
+          <w:rFonts w:ascii="Courier New" w:hAnsi="Courier New" w:cs="Courier New"/>
+          <w:sz w:val="24"/>
+          <w:szCs w:val="24"/>
+        </w:rPr>
+      </w:pPr>
+    </w:p>
+    <w:p>
+      <w:pPr>
+        <w:bidi w:val="0"/>
+        <w:rPr>
+          <w:rFonts w:ascii="Courier New" w:hAnsi="Courier New" w:cs="Courier New"/>
+          <w:sz w:val="24"/>
+          <w:szCs w:val="24"/>
+        </w:rPr>
+      </w:pPr>
+      <w:hyperlink r:id="rId11" w:history="1">
+        <w:r>
+          <w:rPr>
+            <w:rStyle w:val="Hyperlink"/>
+            <w:rFonts w:ascii="Courier New" w:hAnsi="Courier New" w:cs="Courier New"/>
+            <w:sz w:val="24"/>
+            <w:szCs w:val="24"/>
+          </w:rPr>
+          <w:t>https://dotnettutorials.net/lesson/creating-custom-tag-helper-in-as-net-core-mvc</w:t>
+        </w:r>
+      </w:hyperlink>
+    </w:p>
+    <w:p>
+      <w:pPr>
+        <w:bidi w:val="0"/>
+        <w:rPr>
+          <w:rFonts w:ascii="Courier New" w:hAnsi="Courier New" w:cs="Courier New"/>
+          <w:sz w:val="24"/>
+          <w:szCs w:val="24"/>
+        </w:rPr>
+      </w:pPr>
     </w:p>
     <w:p>
       <w:pPr>
@@ -1400,6 +1642,29 @@
     <w:semiHidden/>
     <w:unhideWhenUsed/>
   </w:style>
+  <w:style w:type="character" w:styleId="Hyperlink">
+    <w:name w:val="Hyperlink"/>
+    <w:basedOn w:val="DefaultParagraphFont"/>
+    <w:uiPriority w:val="99"/>
+    <w:unhideWhenUsed/>
+    <w:rsid w:val="001B60FB"/>
+    <w:rPr>
+      <w:color w:val="0563C1" w:themeColor="hyperlink"/>
+      <w:u w:val="single"/>
+    </w:rPr>
+  </w:style>
+  <w:style w:type="character" w:styleId="UnresolvedMention">
+    <w:name w:val="Unresolved Mention"/>
+    <w:basedOn w:val="DefaultParagraphFont"/>
+    <w:uiPriority w:val="99"/>
+    <w:semiHidden/>
+    <w:unhideWhenUsed/>
+    <w:rsid w:val="001B60FB"/>
+    <w:rPr>
+      <w:color w:val="605E5C"/>
+      <w:shd w:val="clear" w:color="auto" w:fill="E1DFDD"/>
+    </w:rPr>
+  </w:style>
 </w:styles>
 </file>
 

</xml_diff>